<commit_message>
updated work splitting documentation
</commit_message>
<xml_diff>
--- a/documentation/required documents/Documentation/Webasierter Datenkbankmanager - Weitere.docx
+++ b/documentation/required documents/Documentation/Webasierter Datenkbankmanager - Weitere.docx
@@ -23,7 +23,7 @@
     </w:p>
     <w:p>
       <w:pPr>
-        <w:pStyle w:val="Listenabsatz"/>
+        <w:pStyle w:val="ListParagraph"/>
         <w:numPr>
           <w:ilvl w:val="0"/>
           <w:numId w:val="4"/>
@@ -41,7 +41,7 @@
     </w:p>
     <w:p>
       <w:pPr>
-        <w:pStyle w:val="Listenabsatz"/>
+        <w:pStyle w:val="ListParagraph"/>
         <w:numPr>
           <w:ilvl w:val="1"/>
           <w:numId w:val="4"/>
@@ -95,7 +95,7 @@
     </w:p>
     <w:p>
       <w:pPr>
-        <w:pStyle w:val="Listenabsatz"/>
+        <w:pStyle w:val="ListParagraph"/>
         <w:numPr>
           <w:ilvl w:val="0"/>
           <w:numId w:val="4"/>
@@ -113,7 +113,7 @@
     </w:p>
     <w:p>
       <w:pPr>
-        <w:pStyle w:val="Listenabsatz"/>
+        <w:pStyle w:val="ListParagraph"/>
         <w:numPr>
           <w:ilvl w:val="1"/>
           <w:numId w:val="4"/>
@@ -161,7 +161,7 @@
     </w:p>
     <w:p>
       <w:pPr>
-        <w:pStyle w:val="Listenabsatz"/>
+        <w:pStyle w:val="ListParagraph"/>
         <w:numPr>
           <w:ilvl w:val="0"/>
           <w:numId w:val="4"/>
@@ -179,7 +179,7 @@
     </w:p>
     <w:p>
       <w:pPr>
-        <w:pStyle w:val="Listenabsatz"/>
+        <w:pStyle w:val="ListParagraph"/>
         <w:numPr>
           <w:ilvl w:val="1"/>
           <w:numId w:val="4"/>
@@ -233,7 +233,7 @@
     </w:p>
     <w:p>
       <w:pPr>
-        <w:pStyle w:val="Listenabsatz"/>
+        <w:pStyle w:val="ListParagraph"/>
         <w:ind w:left="1440"/>
         <w:rPr>
           <w:rFonts w:ascii="Fira Code SemiBold" w:hAnsi="Fira Code SemiBold" w:cs="Fira Code SemiBold"/>
@@ -532,7 +532,7 @@
     </w:p>
     <w:tbl>
       <w:tblPr>
-        <w:tblStyle w:val="Tabellenraster"/>
+        <w:tblStyle w:val="TableGrid"/>
         <w:tblW w:w="0" w:type="auto"/>
         <w:tblLook w:val="04A0" w:firstRow="1" w:lastRow="0" w:firstColumn="1" w:lastColumn="0" w:noHBand="0" w:noVBand="1"/>
       </w:tblPr>
@@ -947,7 +947,31 @@
         <w:rPr>
           <w:rFonts w:ascii="Fira Code SemiBold" w:hAnsi="Fira Code SemiBold" w:cs="Fira Code SemiBold"/>
         </w:rPr>
-        <w:t xml:space="preserve">Implementierung von Basisklassen und Methoden (bspw. für http-Errors), Änderung der Datenbank (ON CASCADE delete), </w:t>
+        <w:t xml:space="preserve">Grundlegende Backend-Architektur nach MVC-Pattern, Ausarbeitung des Datenbankzugriffs mit PDO, Anlegen und Ausarbeiten der Repository Funktionen vorallem für den MemberController (+Mapping), JWT Generierung und Abgleichung, CORS </w:t>
+      </w:r>
+      <w:r>
+        <w:rPr>
+          <w:rFonts w:ascii="Fira Code SemiBold" w:hAnsi="Fira Code SemiBold" w:cs="Fira Code SemiBold"/>
+        </w:rPr>
+        <w:t>Implementierung</w:t>
+      </w:r>
+      <w:r>
+        <w:rPr>
+          <w:rFonts w:ascii="Fira Code SemiBold" w:hAnsi="Fira Code SemiBold" w:cs="Fira Code SemiBold"/>
+        </w:rPr>
+        <w:t xml:space="preserve">, </w:t>
+      </w:r>
+      <w:r>
+        <w:rPr>
+          <w:rFonts w:ascii="Fira Code SemiBold" w:hAnsi="Fira Code SemiBold" w:cs="Fira Code SemiBold"/>
+        </w:rPr>
+        <w:t>Implementierung von Basisklassen und Methoden (bspw. für http-Errors), Änderung der Datenbank (ON CASCADE delete)</w:t>
+      </w:r>
+      <w:r>
+        <w:rPr>
+          <w:rFonts w:ascii="Fira Code SemiBold" w:hAnsi="Fira Code SemiBold" w:cs="Fira Code SemiBold"/>
+        </w:rPr>
+        <w:t>, Troubleshooting Docker</w:t>
       </w:r>
     </w:p>
     <w:p>
@@ -1043,13 +1067,7 @@
         <w:rPr>
           <w:rFonts w:ascii="Fira Code SemiBold" w:hAnsi="Fira Code SemiBold" w:cs="Fira Code SemiBold"/>
         </w:rPr>
-        <w:t>Anbindung der Login-Daten mit der Datenbank</w:t>
-      </w:r>
-      <w:r>
-        <w:rPr>
-          <w:rFonts w:ascii="Fira Code SemiBold" w:hAnsi="Fira Code SemiBold" w:cs="Fira Code SemiBold"/>
-        </w:rPr>
-        <w:t xml:space="preserve">, </w:t>
+        <w:t xml:space="preserve">Anbindung der Login-Daten mit der Datenbank, </w:t>
       </w:r>
       <w:r>
         <w:rPr>
@@ -1175,7 +1193,7 @@
 <w:ftr xmlns:wpc="http://schemas.microsoft.com/office/word/2010/wordprocessingCanvas" xmlns:cx="http://schemas.microsoft.com/office/drawing/2014/chartex" xmlns:cx1="http://schemas.microsoft.com/office/drawing/2015/9/8/chartex" xmlns:cx2="http://schemas.microsoft.com/office/drawing/2015/10/21/chartex" xmlns:cx3="http://schemas.microsoft.com/office/drawing/2016/5/9/chartex" xmlns:cx4="http://schemas.microsoft.com/office/drawing/2016/5/10/chartex" xmlns:cx5="http://schemas.microsoft.com/office/drawing/2016/5/11/chartex" xmlns:cx6="http://schemas.microsoft.com/office/drawing/2016/5/12/chartex" xmlns:cx7="http://schemas.microsoft.com/office/drawing/2016/5/13/chartex" xmlns:cx8="http://schemas.microsoft.com/office/drawing/2016/5/14/chartex" xmlns:mc="http://schemas.openxmlformats.org/markup-compatibility/2006" xmlns:aink="http://schemas.microsoft.com/office/drawing/2016/ink" xmlns:am3d="http://schemas.microsoft.com/office/drawing/2017/model3d" xmlns:o="urn:schemas-microsoft-com:office:office" xmlns:oel="http://schemas.microsoft.com/office/2019/extlst" xmlns:r="http://schemas.openxmlformats.org/officeDocument/2006/relationships" xmlns:m="http://schemas.openxmlformats.org/officeDocument/2006/math" xmlns:v="urn:schemas-microsoft-com:vml" xmlns:wp14="http://schemas.microsoft.com/office/word/2010/wordprocessingDrawing" xmlns:wp="http://schemas.openxmlformats.org/drawingml/2006/wordprocessingDrawing" xmlns:w10="urn:schemas-microsoft-com:office:word" xmlns:w="http://schemas.openxmlformats.org/wordprocessingml/2006/main" xmlns:w14="http://schemas.microsoft.com/office/word/2010/wordml" xmlns:w15="http://schemas.microsoft.com/office/word/2012/wordml" xmlns:w16cex="http://schemas.microsoft.com/office/word/2018/wordml/cex" xmlns:w16cid="http://schemas.microsoft.com/office/word/2016/wordml/cid" xmlns:w16="http://schemas.microsoft.com/office/word/2018/wordml" xmlns:w16sdtdh="http://schemas.microsoft.com/office/word/2020/wordml/sdtdatahash" xmlns:w16se="http://schemas.microsoft.com/office/word/2015/wordml/symex" xmlns:wpg="http://schemas.microsoft.com/office/word/2010/wordprocessingGroup" xmlns:wpi="http://schemas.microsoft.com/office/word/2010/wordprocessingInk" xmlns:wne="http://schemas.microsoft.com/office/word/2006/wordml" xmlns:wps="http://schemas.microsoft.com/office/word/2010/wordprocessingShape" mc:Ignorable="w14 w15 w16se w16cid w16 w16cex w16sdtdh wp14">
   <w:p>
     <w:pPr>
-      <w:pStyle w:val="Fuzeile"/>
+      <w:pStyle w:val="Footer"/>
     </w:pPr>
     <w:r>
       <w:t>Juli - 2022</w:t>
@@ -2150,18 +2168,18 @@
     <w:lsdException w:name="Unresolved Mention" w:semiHidden="1" w:unhideWhenUsed="1"/>
     <w:lsdException w:name="Smart Link" w:semiHidden="1" w:unhideWhenUsed="1"/>
   </w:latentStyles>
-  <w:style w:type="paragraph" w:default="1" w:styleId="Standard">
+  <w:style w:type="paragraph" w:default="1" w:styleId="Normal">
     <w:name w:val="Normal"/>
     <w:qFormat/>
     <w:rsid w:val="00BF08D4"/>
   </w:style>
-  <w:style w:type="character" w:default="1" w:styleId="Absatz-Standardschriftart">
+  <w:style w:type="character" w:default="1" w:styleId="DefaultParagraphFont">
     <w:name w:val="Default Paragraph Font"/>
     <w:uiPriority w:val="1"/>
     <w:semiHidden/>
     <w:unhideWhenUsed/>
   </w:style>
-  <w:style w:type="table" w:default="1" w:styleId="NormaleTabelle">
+  <w:style w:type="table" w:default="1" w:styleId="TableNormal">
     <w:name w:val="Normal Table"/>
     <w:uiPriority w:val="99"/>
     <w:semiHidden/>
@@ -2176,15 +2194,15 @@
       </w:tblCellMar>
     </w:tblPr>
   </w:style>
-  <w:style w:type="numbering" w:default="1" w:styleId="KeineListe">
+  <w:style w:type="numbering" w:default="1" w:styleId="NoList">
     <w:name w:val="No List"/>
     <w:uiPriority w:val="99"/>
     <w:semiHidden/>
     <w:unhideWhenUsed/>
   </w:style>
-  <w:style w:type="table" w:styleId="Tabellenraster">
+  <w:style w:type="table" w:styleId="TableGrid">
     <w:name w:val="Table Grid"/>
-    <w:basedOn w:val="NormaleTabelle"/>
+    <w:basedOn w:val="TableNormal"/>
     <w:uiPriority w:val="39"/>
     <w:rsid w:val="00BE4987"/>
     <w:pPr>
@@ -2201,9 +2219,9 @@
       </w:tblBorders>
     </w:tblPr>
   </w:style>
-  <w:style w:type="paragraph" w:styleId="Listenabsatz">
+  <w:style w:type="paragraph" w:styleId="ListParagraph">
     <w:name w:val="List Paragraph"/>
-    <w:basedOn w:val="Standard"/>
+    <w:basedOn w:val="Normal"/>
     <w:uiPriority w:val="34"/>
     <w:qFormat/>
     <w:rsid w:val="0065170B"/>
@@ -2212,10 +2230,10 @@
       <w:contextualSpacing/>
     </w:pPr>
   </w:style>
-  <w:style w:type="paragraph" w:styleId="Kopfzeile">
+  <w:style w:type="paragraph" w:styleId="Header">
     <w:name w:val="header"/>
-    <w:basedOn w:val="Standard"/>
-    <w:link w:val="KopfzeileZchn"/>
+    <w:basedOn w:val="Normal"/>
+    <w:link w:val="HeaderChar"/>
     <w:uiPriority w:val="99"/>
     <w:unhideWhenUsed/>
     <w:rsid w:val="00AC5720"/>
@@ -2227,17 +2245,17 @@
       <w:spacing w:after="0" w:line="240" w:lineRule="auto"/>
     </w:pPr>
   </w:style>
-  <w:style w:type="character" w:customStyle="1" w:styleId="KopfzeileZchn">
-    <w:name w:val="Kopfzeile Zchn"/>
-    <w:basedOn w:val="Absatz-Standardschriftart"/>
-    <w:link w:val="Kopfzeile"/>
+  <w:style w:type="character" w:customStyle="1" w:styleId="HeaderChar">
+    <w:name w:val="Header Char"/>
+    <w:basedOn w:val="DefaultParagraphFont"/>
+    <w:link w:val="Header"/>
     <w:uiPriority w:val="99"/>
     <w:rsid w:val="00AC5720"/>
   </w:style>
-  <w:style w:type="paragraph" w:styleId="Fuzeile">
+  <w:style w:type="paragraph" w:styleId="Footer">
     <w:name w:val="footer"/>
-    <w:basedOn w:val="Standard"/>
-    <w:link w:val="FuzeileZchn"/>
+    <w:basedOn w:val="Normal"/>
+    <w:link w:val="FooterChar"/>
     <w:uiPriority w:val="99"/>
     <w:unhideWhenUsed/>
     <w:rsid w:val="00AC5720"/>
@@ -2249,16 +2267,16 @@
       <w:spacing w:after="0" w:line="240" w:lineRule="auto"/>
     </w:pPr>
   </w:style>
-  <w:style w:type="character" w:customStyle="1" w:styleId="FuzeileZchn">
-    <w:name w:val="Fußzeile Zchn"/>
-    <w:basedOn w:val="Absatz-Standardschriftart"/>
-    <w:link w:val="Fuzeile"/>
+  <w:style w:type="character" w:customStyle="1" w:styleId="FooterChar">
+    <w:name w:val="Footer Char"/>
+    <w:basedOn w:val="DefaultParagraphFont"/>
+    <w:link w:val="Footer"/>
     <w:uiPriority w:val="99"/>
     <w:rsid w:val="00AC5720"/>
   </w:style>
   <w:style w:type="character" w:styleId="Hyperlink">
     <w:name w:val="Hyperlink"/>
-    <w:basedOn w:val="Absatz-Standardschriftart"/>
+    <w:basedOn w:val="DefaultParagraphFont"/>
     <w:uiPriority w:val="99"/>
     <w:unhideWhenUsed/>
     <w:rsid w:val="00BF08D4"/>
@@ -2267,9 +2285,9 @@
       <w:u w:val="single"/>
     </w:rPr>
   </w:style>
-  <w:style w:type="character" w:styleId="BesuchterLink">
+  <w:style w:type="character" w:styleId="FollowedHyperlink">
     <w:name w:val="FollowedHyperlink"/>
-    <w:basedOn w:val="Absatz-Standardschriftart"/>
+    <w:basedOn w:val="DefaultParagraphFont"/>
     <w:uiPriority w:val="99"/>
     <w:semiHidden/>
     <w:unhideWhenUsed/>

</xml_diff>